<commit_message>
5 april edits for labjournal by Sjoerd
</commit_message>
<xml_diff>
--- a/labjournal/toevoegingenSjoerd.docx
+++ b/labjournal/toevoegingenSjoerd.docx
@@ -506,6 +506,52 @@
     </w:p>
     <w:p>
       <w:pPr>
+        <w:rPr>
+          <w:rFonts w:asciiTheme="majorHAnsi" w:eastAsiaTheme="majorEastAsia" w:hAnsiTheme="majorHAnsi" w:cstheme="majorBidi"/>
+          <w:color w:val="2F5496" w:themeColor="accent1" w:themeShade="BF"/>
+          <w:sz w:val="26"/>
+          <w:szCs w:val="26"/>
+          <w:lang w:val="en-GB"/>
+        </w:rPr>
+      </w:pPr>
+      <w:r>
+        <w:rPr>
+          <w:lang w:val="en-GB"/>
+        </w:rPr>
+        <w:br w:type="page"/>
+      </w:r>
+    </w:p>
+    <w:p>
+      <w:pPr>
+        <w:pStyle w:val="Kop1"/>
+        <w:rPr>
+          <w:lang w:val="en-GB"/>
+        </w:rPr>
+      </w:pPr>
+      <w:r>
+        <w:rPr>
+          <w:lang w:val="en-GB"/>
+        </w:rPr>
+        <w:lastRenderedPageBreak/>
+        <w:t xml:space="preserve">5 </w:t>
+      </w:r>
+      <w:proofErr w:type="spellStart"/>
+      <w:r>
+        <w:rPr>
+          <w:lang w:val="en-GB"/>
+        </w:rPr>
+        <w:t>a</w:t>
+      </w:r>
+      <w:r>
+        <w:rPr>
+          <w:lang w:val="en-GB"/>
+        </w:rPr>
+        <w:t>pril</w:t>
+      </w:r>
+      <w:proofErr w:type="spellEnd"/>
+    </w:p>
+    <w:p>
+      <w:pPr>
         <w:pStyle w:val="Kop2"/>
         <w:rPr>
           <w:lang w:val="en-GB"/>
@@ -515,37 +561,8 @@
         <w:rPr>
           <w:lang w:val="en-GB"/>
         </w:rPr>
-        <w:t xml:space="preserve">5 </w:t>
-      </w:r>
-      <w:proofErr w:type="spellStart"/>
-      <w:r>
-        <w:rPr>
-          <w:lang w:val="en-GB"/>
-        </w:rPr>
-        <w:t>a</w:t>
-      </w:r>
-      <w:r>
-        <w:rPr>
-          <w:lang w:val="en-GB"/>
-        </w:rPr>
-        <w:t>pril</w:t>
-      </w:r>
-      <w:proofErr w:type="spellEnd"/>
-    </w:p>
-    <w:p>
-      <w:pPr>
-        <w:rPr>
-          <w:lang w:val="en-GB"/>
-        </w:rPr>
-      </w:pPr>
-      <w:r>
-        <w:rPr>
-          <w:lang w:val="en-GB"/>
-        </w:rPr>
         <w:t>What did we do</w:t>
       </w:r>
-      <w:bookmarkStart w:id="0" w:name="_GoBack"/>
-      <w:bookmarkEnd w:id="0"/>
     </w:p>
     <w:p>
       <w:pPr>
@@ -609,14 +626,14 @@
         </w:numPr>
         <w:spacing w:line="256" w:lineRule="auto"/>
         <w:rPr>
-          <w:lang w:val="en-GB"/>
-        </w:rPr>
-      </w:pPr>
-      <w:r>
-        <w:rPr>
-          <w:noProof/>
-        </w:rPr>
-        <w:lastRenderedPageBreak/>
+          <w:del w:id="0" w:author="Sjoerd van Dongen" w:date="2018-04-13T16:55:00Z"/>
+          <w:lang w:val="en-GB"/>
+        </w:rPr>
+      </w:pPr>
+      <w:r>
+        <w:rPr>
+          <w:noProof/>
+        </w:rPr>
         <mc:AlternateContent>
           <mc:Choice Requires="wpg">
             <w:drawing>
@@ -1452,13 +1469,198 @@
     </w:p>
     <w:p>
       <w:pPr>
-        <w:rPr>
-          <w:lang w:val="en-GB"/>
-        </w:rPr>
-      </w:pPr>
-    </w:p>
-    <w:p>
-      <w:pPr>
+        <w:pStyle w:val="Lijstalinea"/>
+        <w:numPr>
+          <w:ilvl w:val="0"/>
+          <w:numId w:val="4"/>
+        </w:numPr>
+        <w:spacing w:line="256" w:lineRule="auto"/>
+        <w:rPr>
+          <w:ins w:id="1" w:author="Sjoerd van Dongen" w:date="2018-04-13T16:55:00Z"/>
+          <w:lang w:val="en-GB"/>
+        </w:rPr>
+        <w:pPrChange w:id="2" w:author="Sjoerd van Dongen" w:date="2018-04-13T16:55:00Z">
+          <w:pPr/>
+        </w:pPrChange>
+      </w:pPr>
+    </w:p>
+    <w:p>
+      <w:pPr>
+        <w:pStyle w:val="Lijstalinea"/>
+        <w:numPr>
+          <w:ilvl w:val="0"/>
+          <w:numId w:val="4"/>
+        </w:numPr>
+        <w:rPr>
+          <w:ins w:id="3" w:author="Sjoerd van Dongen" w:date="2018-04-13T16:57:00Z"/>
+          <w:lang w:val="en-GB"/>
+        </w:rPr>
+      </w:pPr>
+      <w:ins w:id="4" w:author="Sjoerd van Dongen" w:date="2018-04-13T16:55:00Z">
+        <w:r>
+          <w:rPr>
+            <w:lang w:val="en-GB"/>
+          </w:rPr>
+          <w:t xml:space="preserve">We </w:t>
+        </w:r>
+      </w:ins>
+      <w:ins w:id="5" w:author="Sjoerd van Dongen" w:date="2018-04-13T16:56:00Z">
+        <w:r>
+          <w:rPr>
+            <w:lang w:val="en-GB"/>
+          </w:rPr>
+          <w:t>made a list of intere</w:t>
+        </w:r>
+      </w:ins>
+      <w:ins w:id="6" w:author="Sjoerd van Dongen" w:date="2018-04-13T16:57:00Z">
+        <w:r>
+          <w:rPr>
+            <w:lang w:val="en-GB"/>
+          </w:rPr>
+          <w:t xml:space="preserve">sting fluids to measure, and measured a number of those (water, ethylene glycol and ethanol). </w:t>
+        </w:r>
+      </w:ins>
+    </w:p>
+    <w:p>
+      <w:pPr>
+        <w:pStyle w:val="Lijstalinea"/>
+        <w:numPr>
+          <w:ilvl w:val="0"/>
+          <w:numId w:val="4"/>
+        </w:numPr>
+        <w:rPr>
+          <w:ins w:id="7" w:author="Sjoerd van Dongen" w:date="2018-04-13T16:58:00Z"/>
+          <w:lang w:val="en-GB"/>
+        </w:rPr>
+      </w:pPr>
+      <w:ins w:id="8" w:author="Sjoerd van Dongen" w:date="2018-04-13T16:57:00Z">
+        <w:r>
+          <w:rPr>
+            <w:lang w:val="en-GB"/>
+          </w:rPr>
+          <w:t>We edited the code of the programme as to enable the analysis of videos. The analysis code was called for each frame</w:t>
+        </w:r>
+      </w:ins>
+      <w:ins w:id="9" w:author="Sjoerd van Dongen" w:date="2018-04-13T16:58:00Z">
+        <w:r>
+          <w:rPr>
+            <w:lang w:val="en-GB"/>
+          </w:rPr>
+          <w:t xml:space="preserve"> in a certain time range.</w:t>
+        </w:r>
+      </w:ins>
+    </w:p>
+    <w:p>
+      <w:pPr>
+        <w:pStyle w:val="Lijstalinea"/>
+        <w:numPr>
+          <w:ilvl w:val="0"/>
+          <w:numId w:val="4"/>
+        </w:numPr>
+        <w:rPr>
+          <w:ins w:id="10" w:author="Sjoerd van Dongen" w:date="2018-04-13T16:58:00Z"/>
+          <w:lang w:val="en-GB"/>
+        </w:rPr>
+      </w:pPr>
+      <w:ins w:id="11" w:author="Sjoerd van Dongen" w:date="2018-04-13T16:58:00Z">
+        <w:r>
+          <w:rPr>
+            <w:lang w:val="en-GB"/>
+          </w:rPr>
+          <w:t>We were able to convert from pixels to meters using the thickness of the needle as a conversion factor.</w:t>
+        </w:r>
+      </w:ins>
+    </w:p>
+    <w:p>
+      <w:pPr>
+        <w:pStyle w:val="Lijstalinea"/>
+        <w:numPr>
+          <w:ilvl w:val="0"/>
+          <w:numId w:val="4"/>
+        </w:numPr>
+        <w:rPr>
+          <w:ins w:id="12" w:author="Sjoerd van Dongen" w:date="2018-04-13T16:59:00Z"/>
+          <w:lang w:val="en-GB"/>
+        </w:rPr>
+      </w:pPr>
+      <w:ins w:id="13" w:author="Sjoerd van Dongen" w:date="2018-04-13T16:58:00Z">
+        <w:r>
+          <w:rPr>
+            <w:lang w:val="en-GB"/>
+          </w:rPr>
+          <w:lastRenderedPageBreak/>
+          <w:t xml:space="preserve">Code was added to calculate the volume of a droplet in the </w:t>
+        </w:r>
+        <w:proofErr w:type="spellStart"/>
+        <w:r>
+          <w:rPr>
+            <w:lang w:val="en-GB"/>
+          </w:rPr>
+          <w:t>MakeDroplet</w:t>
+        </w:r>
+        <w:proofErr w:type="spellEnd"/>
+        <w:r>
+          <w:rPr>
+            <w:lang w:val="en-GB"/>
+          </w:rPr>
+          <w:t xml:space="preserve"> function, using the integral for </w:t>
+        </w:r>
+      </w:ins>
+      <w:ins w:id="14" w:author="Sjoerd van Dongen" w:date="2018-04-13T16:59:00Z">
+        <w:r>
+          <w:rPr>
+            <w:lang w:val="en-GB"/>
+          </w:rPr>
+          <w:t>revolution of a 2D space</w:t>
+        </w:r>
+        <w:r>
+          <w:rPr>
+            <w:lang w:val="en-GB"/>
+          </w:rPr>
+          <w:t xml:space="preserve"> around the Z-axis</w:t>
+        </w:r>
+        <w:r>
+          <w:rPr>
+            <w:lang w:val="en-GB"/>
+          </w:rPr>
+          <w:t>.</w:t>
+        </w:r>
+      </w:ins>
+    </w:p>
+    <w:p>
+      <w:pPr>
+        <w:pStyle w:val="Lijstalinea"/>
+        <w:numPr>
+          <w:ilvl w:val="0"/>
+          <w:numId w:val="4"/>
+        </w:numPr>
+        <w:rPr>
+          <w:ins w:id="15" w:author="Sjoerd van Dongen" w:date="2018-04-13T16:55:00Z"/>
+          <w:lang w:val="en-GB"/>
+        </w:rPr>
+        <w:pPrChange w:id="16" w:author="Sjoerd van Dongen" w:date="2018-04-13T16:55:00Z">
+          <w:pPr/>
+        </w:pPrChange>
+      </w:pPr>
+      <w:ins w:id="17" w:author="Sjoerd van Dongen" w:date="2018-04-13T16:59:00Z">
+        <w:r>
+          <w:rPr>
+            <w:lang w:val="en-GB"/>
+          </w:rPr>
+          <w:t>Wo and Gamma were calculated from the obtained Bond number in the code.</w:t>
+        </w:r>
+      </w:ins>
+    </w:p>
+    <w:p>
+      <w:pPr>
+        <w:rPr>
+          <w:lang w:val="en-GB"/>
+        </w:rPr>
+      </w:pPr>
+    </w:p>
+    <w:p>
+      <w:pPr>
+        <w:pStyle w:val="Kop2"/>
         <w:rPr>
           <w:noProof/>
           <w:lang w:val="en-GB" w:eastAsia="en-GB"/>
@@ -1629,7 +1831,6 @@
           <w:noProof/>
           <w:lang w:val="en-GB" w:eastAsia="en-GB"/>
         </w:rPr>
-        <w:lastRenderedPageBreak/>
         <w:t>Find the effect of a surfactant on surface tension of an oscillating droplet</w:t>
       </w:r>
     </w:p>
@@ -1641,6 +1842,7 @@
           <w:numId w:val="7"/>
         </w:numPr>
         <w:rPr>
+          <w:ins w:id="18" w:author="Sjoerd van Dongen" w:date="2018-04-13T16:54:00Z"/>
           <w:noProof/>
           <w:lang w:val="en-GB" w:eastAsia="en-GB"/>
         </w:rPr>
@@ -1655,7 +1857,29 @@
     </w:p>
     <w:p>
       <w:pPr>
-        <w:pStyle w:val="Kop3"/>
+        <w:pStyle w:val="Lijstalinea"/>
+        <w:numPr>
+          <w:ilvl w:val="1"/>
+          <w:numId w:val="7"/>
+        </w:numPr>
+        <w:rPr>
+          <w:noProof/>
+          <w:lang w:val="en-GB" w:eastAsia="en-GB"/>
+        </w:rPr>
+      </w:pPr>
+      <w:ins w:id="19" w:author="Sjoerd van Dongen" w:date="2018-04-13T16:55:00Z">
+        <w:r>
+          <w:rPr>
+            <w:noProof/>
+            <w:lang w:val="en-GB" w:eastAsia="en-GB"/>
+          </w:rPr>
+          <w:t>Coat the needle with CF2 end groups exploiting aluminium oxide surface chemistry as to enable the measuring of low surface tension liquids such as ethanol.</w:t>
+        </w:r>
+      </w:ins>
+    </w:p>
+    <w:p>
+      <w:pPr>
+        <w:pStyle w:val="Kop1"/>
       </w:pPr>
       <w:r>
         <w:t>20180406</w:t>
@@ -1923,6 +2147,7 @@
         </w:numPr>
         <w:spacing w:line="256" w:lineRule="auto"/>
         <w:rPr>
+          <w:ins w:id="20" w:author="Sjoerd van Dongen" w:date="2018-04-13T16:59:00Z"/>
           <w:noProof/>
           <w:lang w:val="en-GB" w:eastAsia="en-GB"/>
         </w:rPr>
@@ -1934,6 +2159,186 @@
         </w:rPr>
         <w:t>Repeat step 3 to 9 for the duplo/triplo measurement.</w:t>
       </w:r>
+    </w:p>
+    <w:p>
+      <w:pPr>
+        <w:pStyle w:val="Lijstalinea"/>
+        <w:numPr>
+          <w:ilvl w:val="0"/>
+          <w:numId w:val="5"/>
+        </w:numPr>
+        <w:spacing w:line="256" w:lineRule="auto"/>
+        <w:rPr>
+          <w:ins w:id="21" w:author="Sjoerd van Dongen" w:date="2018-04-13T17:01:00Z"/>
+          <w:noProof/>
+          <w:lang w:val="en-GB" w:eastAsia="en-GB"/>
+        </w:rPr>
+      </w:pPr>
+      <w:ins w:id="22" w:author="Sjoerd van Dongen" w:date="2018-04-13T17:00:00Z">
+        <w:r>
+          <w:rPr>
+            <w:noProof/>
+            <w:lang w:val="en-GB" w:eastAsia="en-GB"/>
+          </w:rPr>
+          <w:t>Finished full analysis of videos of water, ethylene glycol and ethanol. These resulted in graphs that gave insight in the fluctuations of our parameters. This seemed to correspond well with the Wo number a</w:t>
+        </w:r>
+      </w:ins>
+      <w:ins w:id="23" w:author="Sjoerd van Dongen" w:date="2018-04-13T17:01:00Z">
+        <w:r>
+          <w:rPr>
+            <w:noProof/>
+            <w:lang w:val="en-GB" w:eastAsia="en-GB"/>
+          </w:rPr>
+          <w:t>s predicted in literature.</w:t>
+        </w:r>
+      </w:ins>
+    </w:p>
+    <w:p>
+      <w:pPr>
+        <w:pStyle w:val="Lijstalinea"/>
+        <w:numPr>
+          <w:ilvl w:val="0"/>
+          <w:numId w:val="5"/>
+        </w:numPr>
+        <w:spacing w:line="256" w:lineRule="auto"/>
+        <w:rPr>
+          <w:ins w:id="24" w:author="Sjoerd van Dongen" w:date="2018-04-13T17:01:00Z"/>
+          <w:noProof/>
+          <w:lang w:val="en-GB" w:eastAsia="en-GB"/>
+        </w:rPr>
+      </w:pPr>
+      <w:ins w:id="25" w:author="Sjoerd van Dongen" w:date="2018-04-13T17:01:00Z">
+        <w:r>
+          <w:rPr>
+            <w:noProof/>
+            <w:lang w:val="en-GB" w:eastAsia="en-GB"/>
+          </w:rPr>
+          <w:t>The final fitting process was visualized in a cartoon. This cartoon is shown below (figure 5).</w:t>
+        </w:r>
+      </w:ins>
+    </w:p>
+    <w:p>
+      <w:pPr>
+        <w:spacing w:line="256" w:lineRule="auto"/>
+        <w:rPr>
+          <w:ins w:id="26" w:author="Sjoerd van Dongen" w:date="2018-04-13T17:02:00Z"/>
+          <w:noProof/>
+          <w:lang w:val="en-GB" w:eastAsia="en-GB"/>
+        </w:rPr>
+      </w:pPr>
+      <w:ins w:id="27" w:author="Sjoerd van Dongen" w:date="2018-04-13T17:02:00Z">
+        <w:r>
+          <w:rPr>
+            <w:noProof/>
+          </w:rPr>
+          <w:lastRenderedPageBreak/>
+          <w:drawing>
+            <wp:inline distT="0" distB="0" distL="0" distR="0">
+              <wp:extent cx="5760720" cy="1476610"/>
+              <wp:effectExtent l="0" t="0" r="0" b="9525"/>
+              <wp:docPr id="1" name="Afbeelding 1"/>
+              <wp:cNvGraphicFramePr>
+                <a:graphicFrameLocks xmlns:a="http://schemas.openxmlformats.org/drawingml/2006/main" noChangeAspect="1"/>
+              </wp:cNvGraphicFramePr>
+              <a:graphic xmlns:a="http://schemas.openxmlformats.org/drawingml/2006/main">
+                <a:graphicData uri="http://schemas.openxmlformats.org/drawingml/2006/picture">
+                  <pic:pic xmlns:pic="http://schemas.openxmlformats.org/drawingml/2006/picture">
+                    <pic:nvPicPr>
+                      <pic:cNvPr id="0" name="Picture 1"/>
+                      <pic:cNvPicPr>
+                        <a:picLocks noChangeAspect="1" noChangeArrowheads="1"/>
+                      </pic:cNvPicPr>
+                    </pic:nvPicPr>
+                    <pic:blipFill>
+                      <a:blip r:embed="rId13" cstate="print">
+                        <a:extLst>
+                          <a:ext uri="{28A0092B-C50C-407E-A947-70E740481C1C}">
+                            <a14:useLocalDpi xmlns:a14="http://schemas.microsoft.com/office/drawing/2010/main" val="0"/>
+                          </a:ext>
+                        </a:extLst>
+                      </a:blip>
+                      <a:srcRect/>
+                      <a:stretch>
+                        <a:fillRect/>
+                      </a:stretch>
+                    </pic:blipFill>
+                    <pic:spPr bwMode="auto">
+                      <a:xfrm>
+                        <a:off x="0" y="0"/>
+                        <a:ext cx="5760720" cy="1476610"/>
+                      </a:xfrm>
+                      <a:prstGeom prst="rect">
+                        <a:avLst/>
+                      </a:prstGeom>
+                      <a:noFill/>
+                      <a:ln>
+                        <a:noFill/>
+                      </a:ln>
+                    </pic:spPr>
+                  </pic:pic>
+                </a:graphicData>
+              </a:graphic>
+            </wp:inline>
+          </w:drawing>
+        </w:r>
+      </w:ins>
+    </w:p>
+    <w:p>
+      <w:pPr>
+        <w:spacing w:line="256" w:lineRule="auto"/>
+        <w:rPr>
+          <w:i/>
+          <w:noProof/>
+          <w:lang w:val="en-GB" w:eastAsia="en-GB"/>
+          <w:rPrChange w:id="28" w:author="Sjoerd van Dongen" w:date="2018-04-13T17:02:00Z">
+            <w:rPr>
+              <w:noProof/>
+              <w:lang w:val="en-GB" w:eastAsia="en-GB"/>
+            </w:rPr>
+          </w:rPrChange>
+        </w:rPr>
+        <w:pPrChange w:id="29" w:author="Sjoerd van Dongen" w:date="2018-04-13T17:01:00Z">
+          <w:pPr>
+            <w:pStyle w:val="Lijstalinea"/>
+            <w:numPr>
+              <w:ilvl w:val="1"/>
+              <w:numId w:val="5"/>
+            </w:numPr>
+            <w:spacing w:line="256" w:lineRule="auto"/>
+            <w:ind w:left="1440" w:hanging="360"/>
+          </w:pPr>
+        </w:pPrChange>
+      </w:pPr>
+      <w:ins w:id="30" w:author="Sjoerd van Dongen" w:date="2018-04-13T17:02:00Z">
+        <w:r>
+          <w:rPr>
+            <w:i/>
+            <w:noProof/>
+            <w:lang w:val="en-GB" w:eastAsia="en-GB"/>
+          </w:rPr>
+          <w:t>Figure 5: Cartoon of the fitting process. (a) An image of a droplet is cropped to a pre-defined space and (b) rotated</w:t>
+        </w:r>
+        <w:r>
+          <w:rPr>
+            <w:i/>
+            <w:noProof/>
+            <w:lang w:val="en-GB" w:eastAsia="en-GB"/>
+          </w:rPr>
+          <w:t xml:space="preserve"> based on the needle. (c) The image is analysed to find the edges of the droplet, which are used to (d) transform and fit the droplet t</w:t>
+        </w:r>
+      </w:ins>
+      <w:ins w:id="31" w:author="Sjoerd van Dongen" w:date="2018-04-13T17:03:00Z">
+        <w:r>
+          <w:rPr>
+            <w:i/>
+            <w:noProof/>
+            <w:lang w:val="en-GB" w:eastAsia="en-GB"/>
+          </w:rPr>
+          <w:t>o the Young-Laplace equation.</w:t>
+        </w:r>
+      </w:ins>
+      <w:bookmarkStart w:id="32" w:name="_GoBack"/>
+      <w:bookmarkEnd w:id="32"/>
     </w:p>
     <w:p>
       <w:pPr>
@@ -2070,7 +2475,7 @@
   <w:abstractNum w:abstractNumId="1" w15:restartNumberingAfterBreak="0">
     <w:nsid w:val="11C3197A"/>
     <w:multiLevelType w:val="hybridMultilevel"/>
-    <w:tmpl w:val="3E5A5B82"/>
+    <w:tmpl w:val="E3F0FCF8"/>
     <w:lvl w:ilvl="0" w:tplc="04130001">
       <w:start w:val="1"/>
       <w:numFmt w:val="bullet"/>
@@ -2753,15 +3158,6 @@
   </w:num>
   <w:num w:numId="4">
     <w:abstractNumId w:val="1"/>
-    <w:lvlOverride w:ilvl="0"/>
-    <w:lvlOverride w:ilvl="1"/>
-    <w:lvlOverride w:ilvl="2"/>
-    <w:lvlOverride w:ilvl="3"/>
-    <w:lvlOverride w:ilvl="4"/>
-    <w:lvlOverride w:ilvl="5"/>
-    <w:lvlOverride w:ilvl="6"/>
-    <w:lvlOverride w:ilvl="7"/>
-    <w:lvlOverride w:ilvl="8"/>
   </w:num>
   <w:num w:numId="5">
     <w:abstractNumId w:val="2"/>
@@ -2784,6 +3180,14 @@
     <w:abstractNumId w:val="6"/>
   </w:num>
 </w:numbering>
+</file>
+
+<file path=word/people.xml><?xml version="1.0" encoding="utf-8"?>
+<w15:people xmlns:wpc="http://schemas.microsoft.com/office/word/2010/wordprocessingCanvas" xmlns:cx="http://schemas.microsoft.com/office/drawing/2014/chartex" xmlns:cx1="http://schemas.microsoft.com/office/drawing/2015/9/8/chartex" xmlns:cx2="http://schemas.microsoft.com/office/drawing/2015/10/21/chartex" xmlns:cx3="http://schemas.microsoft.com/office/drawing/2016/5/9/chartex" xmlns:cx4="http://schemas.microsoft.com/office/drawing/2016/5/10/chartex" xmlns:cx5="http://schemas.microsoft.com/office/drawing/2016/5/11/chartex" xmlns:cx6="http://schemas.microsoft.com/office/drawing/2016/5/12/chartex" xmlns:cx7="http://schemas.microsoft.com/office/drawing/2016/5/13/chartex" xmlns:cx8="http://schemas.microsoft.com/office/drawing/2016/5/14/chartex" xmlns:mc="http://schemas.openxmlformats.org/markup-compatibility/2006" xmlns:aink="http://schemas.microsoft.com/office/drawing/2016/ink" xmlns:am3d="http://schemas.microsoft.com/office/drawing/2017/model3d" xmlns:o="urn:schemas-microsoft-com:office:office" xmlns:r="http://schemas.openxmlformats.org/officeDocument/2006/relationships" xmlns:m="http://schemas.openxmlformats.org/officeDocument/2006/math" xmlns:v="urn:schemas-microsoft-com:vml" xmlns:wp14="http://schemas.microsoft.com/office/word/2010/wordprocessingDrawing" xmlns:wp="http://schemas.openxmlformats.org/drawingml/2006/wordprocessingDrawing" xmlns:w10="urn:schemas-microsoft-com:office:word" xmlns:w="http://schemas.openxmlformats.org/wordprocessingml/2006/main" xmlns:w14="http://schemas.microsoft.com/office/word/2010/wordml" xmlns:w15="http://schemas.microsoft.com/office/word/2012/wordml" xmlns:w16cid="http://schemas.microsoft.com/office/word/2016/wordml/cid" xmlns:w16se="http://schemas.microsoft.com/office/word/2015/wordml/symex" xmlns:wpg="http://schemas.microsoft.com/office/word/2010/wordprocessingGroup" xmlns:wpi="http://schemas.microsoft.com/office/word/2010/wordprocessingInk" xmlns:wne="http://schemas.microsoft.com/office/word/2006/wordml" xmlns:wps="http://schemas.microsoft.com/office/word/2010/wordprocessingShape" mc:Ignorable="w14 w15 w16se w16cid wp14">
+  <w15:person w15:author="Sjoerd van Dongen">
+    <w15:presenceInfo w15:providerId="Windows Live" w15:userId="c6e9c3c70f7de8a7"/>
+  </w15:person>
+</w15:people>
 </file>
 
 <file path=word/styles.xml><?xml version="1.0" encoding="utf-8"?>
@@ -3348,6 +3752,36 @@
       <w:lang w:val="en-GB"/>
     </w:rPr>
   </w:style>
+  <w:style w:type="paragraph" w:styleId="Ballontekst">
+    <w:name w:val="Balloon Text"/>
+    <w:basedOn w:val="Standaard"/>
+    <w:link w:val="BallontekstChar"/>
+    <w:uiPriority w:val="99"/>
+    <w:semiHidden/>
+    <w:unhideWhenUsed/>
+    <w:rsid w:val="007007BC"/>
+    <w:pPr>
+      <w:spacing w:after="0" w:line="240" w:lineRule="auto"/>
+    </w:pPr>
+    <w:rPr>
+      <w:rFonts w:ascii="Segoe UI" w:hAnsi="Segoe UI" w:cs="Segoe UI"/>
+      <w:sz w:val="18"/>
+      <w:szCs w:val="18"/>
+    </w:rPr>
+  </w:style>
+  <w:style w:type="character" w:customStyle="1" w:styleId="BallontekstChar">
+    <w:name w:val="Ballontekst Char"/>
+    <w:basedOn w:val="Standaardalinea-lettertype"/>
+    <w:link w:val="Ballontekst"/>
+    <w:uiPriority w:val="99"/>
+    <w:semiHidden/>
+    <w:rsid w:val="007007BC"/>
+    <w:rPr>
+      <w:rFonts w:ascii="Segoe UI" w:hAnsi="Segoe UI" w:cs="Segoe UI"/>
+      <w:sz w:val="18"/>
+      <w:szCs w:val="18"/>
+    </w:rPr>
+  </w:style>
 </w:styles>
 </file>
 

</xml_diff>